<commit_message>
minor update on instructions
</commit_message>
<xml_diff>
--- a/Instructions.docx
+++ b/Instructions.docx
@@ -236,10 +236,7 @@
         <w:t>cadmium</w:t>
       </w:r>
       <w:r>
-        <w:t xml:space="preserve"> </w:t>
-      </w:r>
-      <w:r>
-        <w:t>namespace include statements</w:t>
+        <w:t xml:space="preserve"> namespace include statements</w:t>
       </w:r>
       <w:r>
         <w:t>:</w:t>
@@ -581,10 +578,7 @@
         <w:t>structure</w:t>
       </w:r>
       <w:r>
-        <w:t xml:space="preserve"> files</w:t>
-      </w:r>
-      <w:r>
-        <w:t>, r</w:t>
+        <w:t xml:space="preserve"> files, r</w:t>
       </w:r>
       <w:r>
         <w:t xml:space="preserve">eplace </w:t>
@@ -628,13 +622,7 @@
         <w:t xml:space="preserve"> namespaces by the </w:t>
       </w:r>
       <w:r>
-        <w:t xml:space="preserve">same </w:t>
-      </w:r>
-      <w:r>
-        <w:t xml:space="preserve">struct, class or function </w:t>
-      </w:r>
-      <w:r>
-        <w:t xml:space="preserve">from the </w:t>
+        <w:t xml:space="preserve">same struct, class or function from the </w:t>
       </w:r>
       <w:r>
         <w:rPr>
@@ -697,14 +685,7 @@
           <w:b/>
           <w:bCs/>
         </w:rPr>
-        <w:t xml:space="preserve"> web::</w:t>
-      </w:r>
-      <w:r>
-        <w:rPr>
-          <w:b/>
-          <w:bCs/>
-        </w:rPr>
-        <w:t xml:space="preserve">in_port </w:t>
+        <w:t xml:space="preserve"> web::in_port </w:t>
       </w:r>
       <w:r>
         <w:t xml:space="preserve">or </w:t>
@@ -1520,10 +1501,7 @@
         <w:t>and</w:t>
       </w:r>
       <w:r>
-        <w:t xml:space="preserve"> </w:t>
-      </w:r>
-      <w:r>
-        <w:t xml:space="preserve">the corresponding </w:t>
+        <w:t xml:space="preserve"> the corresponding </w:t>
       </w:r>
       <w:r>
         <w:rPr>
@@ -1725,10 +1703,7 @@
         </w:rPr>
       </w:pPr>
       <w:r>
-        <w:t xml:space="preserve">Modify the </w:t>
-      </w:r>
-      <w:r>
-        <w:t>runner instantiation</w:t>
+        <w:t>Modify the runner instantiation</w:t>
       </w:r>
     </w:p>
     <w:p>
@@ -2332,16 +2307,7 @@
         <w:jc w:val="both"/>
       </w:pPr>
       <w:r>
-        <w:t xml:space="preserve">Modify </w:t>
-      </w:r>
-      <w:r>
-        <w:t xml:space="preserve">the </w:t>
-      </w:r>
-      <w:r>
-        <w:t xml:space="preserve">output function for each </w:t>
-      </w:r>
-      <w:r>
-        <w:t>message data structure:</w:t>
+        <w:t>Modify the output function for each message data structure:</w:t>
       </w:r>
     </w:p>
     <w:p>
@@ -2456,19 +2422,7 @@
         <w:jc w:val="both"/>
       </w:pPr>
       <w:r>
-        <w:t xml:space="preserve">On each </w:t>
-      </w:r>
-      <w:r>
-        <w:t>message data structure</w:t>
-      </w:r>
-      <w:r>
-        <w:t xml:space="preserve">, make sure the output operator formats the messages as comma separated values. The function should </w:t>
-      </w:r>
-      <w:r>
-        <w:t>follow this pattern</w:t>
-      </w:r>
-      <w:r>
-        <w:t>:</w:t>
+        <w:t>On each message data structure, make sure the output operator formats the messages as comma separated values. The function should follow this pattern:</w:t>
       </w:r>
     </w:p>
     <w:p>
@@ -2532,13 +2486,7 @@
         <w:jc w:val="both"/>
       </w:pPr>
       <w:r>
-        <w:t>Implement a</w:t>
-      </w:r>
-      <w:r>
-        <w:t xml:space="preserve"> static</w:t>
-      </w:r>
-      <w:r>
-        <w:t xml:space="preserve"> </w:t>
+        <w:t xml:space="preserve">Implement a static </w:t>
       </w:r>
       <w:r>
         <w:rPr>
@@ -2548,13 +2496,7 @@
         <w:t>get_message_type</w:t>
       </w:r>
       <w:r>
-        <w:t xml:space="preserve"> function</w:t>
-      </w:r>
-      <w:r>
-        <w:t xml:space="preserve"> on the struct representing your message object</w:t>
-      </w:r>
-      <w:r>
-        <w:t xml:space="preserve">. This function must output a </w:t>
+        <w:t xml:space="preserve"> function on the struct representing your message object. This function must output a </w:t>
       </w:r>
       <w:r>
         <w:rPr>
@@ -2767,13 +2709,124 @@
         <w:jc w:val="both"/>
       </w:pPr>
       <w:r>
+        <w:t>In the menu, g</w:t>
+      </w:r>
+      <w:r>
+        <w:t xml:space="preserve">o to </w:t>
+      </w:r>
+      <w:r>
+        <w:rPr>
+          <w:b/>
+          <w:bCs/>
+        </w:rPr>
+        <w:t>Extras</w:t>
+      </w:r>
+      <w:r>
+        <w:t xml:space="preserve"> &gt; </w:t>
+      </w:r>
+      <w:r>
+        <w:rPr>
+          <w:b/>
+          <w:bCs/>
+        </w:rPr>
+        <w:t>Configuration…</w:t>
+      </w:r>
+      <w:r>
+        <w:t xml:space="preserve"> </w:t>
+      </w:r>
+    </w:p>
+    <w:p>
+      <w:pPr>
+        <w:pStyle w:val="ListParagraph"/>
+        <w:numPr>
+          <w:ilvl w:val="0"/>
+          <w:numId w:val="4"/>
+        </w:numPr>
+        <w:spacing w:before="120" w:after="120" w:line="288" w:lineRule="auto"/>
+        <w:contextualSpacing w:val="0"/>
+        <w:jc w:val="both"/>
+      </w:pPr>
+      <w:r>
+        <w:t>Copy paste the following in the Configuration text area</w:t>
+      </w:r>
+    </w:p>
+    <w:p>
+      <w:pPr>
+        <w:spacing w:before="120" w:after="120" w:line="288" w:lineRule="auto"/>
+        <w:ind w:left="1440"/>
+        <w:rPr>
+          <w:rFonts w:ascii="Courier New" w:hAnsi="Courier New" w:cs="Courier New"/>
+          <w:sz w:val="18"/>
+          <w:szCs w:val="18"/>
+        </w:rPr>
+      </w:pPr>
+      <w:r>
+        <w:rPr>
+          <w:rFonts w:ascii="Courier New" w:hAnsi="Courier New" w:cs="Courier New"/>
+          <w:sz w:val="18"/>
+          <w:szCs w:val="18"/>
+        </w:rPr>
+        <w:t>{"simpleLabels":true}</w:t>
+      </w:r>
+    </w:p>
+    <w:p>
+      <w:pPr>
+        <w:pStyle w:val="ListParagraph"/>
+        <w:numPr>
+          <w:ilvl w:val="0"/>
+          <w:numId w:val="4"/>
+        </w:numPr>
+        <w:spacing w:before="120" w:after="120" w:line="288" w:lineRule="auto"/>
+        <w:contextualSpacing w:val="0"/>
+        <w:jc w:val="both"/>
+      </w:pPr>
+      <w:r>
+        <w:t xml:space="preserve">Click </w:t>
+      </w:r>
+      <w:r>
+        <w:rPr>
+          <w:b/>
+          <w:bCs/>
+        </w:rPr>
+        <w:t>Apply</w:t>
+      </w:r>
+      <w:r>
+        <w:t xml:space="preserve"> and refresh the page.</w:t>
+      </w:r>
+    </w:p>
+    <w:p>
+      <w:pPr>
+        <w:pStyle w:val="ListParagraph"/>
+        <w:numPr>
+          <w:ilvl w:val="0"/>
+          <w:numId w:val="4"/>
+        </w:numPr>
+        <w:spacing w:before="120" w:after="120" w:line="288" w:lineRule="auto"/>
+        <w:contextualSpacing w:val="0"/>
+        <w:jc w:val="both"/>
+      </w:pPr>
+      <w:r>
         <w:t xml:space="preserve">Draw your diagram, including </w:t>
       </w:r>
       <w:r>
         <w:t>a</w:t>
       </w:r>
       <w:r>
-        <w:t>tomic models, coupled models, couplings and ports. Here is a</w:t>
+        <w:t xml:space="preserve">tomic models, coupled models, couplings and ports. </w:t>
+      </w:r>
+      <w:r>
+        <w:t xml:space="preserve">Keep in mind that overlapping may cause interaction issues in the viewer. For labels, the underlying rectangle should be as tightly fit as possible on the text. </w:t>
+      </w:r>
+    </w:p>
+    <w:p>
+      <w:pPr>
+        <w:pStyle w:val="ListParagraph"/>
+        <w:spacing w:before="120" w:after="120" w:line="288" w:lineRule="auto"/>
+        <w:contextualSpacing w:val="0"/>
+        <w:jc w:val="both"/>
+      </w:pPr>
+      <w:r>
+        <w:t>Here is a</w:t>
       </w:r>
       <w:r>
         <w:t xml:space="preserve"> sample</w:t>
@@ -2852,10 +2905,17 @@
         <w:jc w:val="both"/>
       </w:pPr>
       <w:r>
+        <w:lastRenderedPageBreak/>
         <w:t>Export the diagram to the SVG format.</w:t>
       </w:r>
       <w:r>
-        <w:t xml:space="preserve"> Go to </w:t>
+        <w:t xml:space="preserve"> </w:t>
+      </w:r>
+      <w:r>
+        <w:t>In the menu, g</w:t>
+      </w:r>
+      <w:r>
+        <w:t xml:space="preserve">o to </w:t>
       </w:r>
       <w:r>
         <w:rPr>
@@ -2936,7 +2996,6 @@
         <w:rPr>
           <w:noProof/>
         </w:rPr>
-        <w:lastRenderedPageBreak/>
         <w:drawing>
           <wp:inline distT="0" distB="0" distL="0" distR="0" wp14:anchorId="0181A371" wp14:editId="39AE9292">
             <wp:extent cx="3620112" cy="1800000"/>
@@ -3306,10 +3365,7 @@
         <w:t xml:space="preserve"> </w:t>
       </w:r>
       <w:r>
-        <w:t>a list of model components on the left</w:t>
-      </w:r>
-      <w:r>
-        <w:t xml:space="preserve"> and your</w:t>
+        <w:t>a list of model components on the left and your</w:t>
       </w:r>
       <w:r>
         <w:t xml:space="preserve"> diagram on the right:</w:t>
@@ -3324,6 +3380,7 @@
         <w:rPr>
           <w:noProof/>
         </w:rPr>
+        <w:lastRenderedPageBreak/>
         <w:drawing>
           <wp:inline distT="0" distB="0" distL="0" distR="0" wp14:anchorId="44F3CADE" wp14:editId="32153393">
             <wp:extent cx="4312963" cy="1980000"/>
@@ -3363,12 +3420,6 @@
     </w:p>
     <w:p>
       <w:pPr>
-        <w:spacing w:before="120" w:after="120" w:line="288" w:lineRule="auto"/>
-        <w:jc w:val="both"/>
-      </w:pPr>
-    </w:p>
-    <w:p>
-      <w:pPr>
         <w:pStyle w:val="ListParagraph"/>
         <w:numPr>
           <w:ilvl w:val="0"/>
@@ -3383,7 +3434,6 @@
           <w:sz w:val="20"/>
           <w:szCs w:val="20"/>
         </w:rPr>
-        <w:lastRenderedPageBreak/>
         <w:t xml:space="preserve">Associate each component on the left to its corresponding SVG element on the right. This is accomplished by first clicking on a box on the left then any number of diagram elements on the right. </w:t>
       </w:r>
       <w:r>
@@ -4923,6 +4973,7 @@
   <w:style w:type="character" w:default="1" w:styleId="DefaultParagraphFont">
     <w:name w:val="Default Paragraph Font"/>
     <w:uiPriority w:val="1"/>
+    <w:semiHidden/>
     <w:unhideWhenUsed/>
   </w:style>
   <w:style w:type="table" w:default="1" w:styleId="TableNormal">

</xml_diff>

<commit_message>
minor fixes, updated instructions
</commit_message>
<xml_diff>
--- a/Instructions.docx
+++ b/Instructions.docx
@@ -12,8 +12,13 @@
         <w:t xml:space="preserve">Include the web extension </w:t>
       </w:r>
       <w:r>
-        <w:t>in the makefile</w:t>
-      </w:r>
+        <w:t xml:space="preserve">in the </w:t>
+      </w:r>
+      <w:proofErr w:type="spellStart"/>
+      <w:r>
+        <w:t>makefile</w:t>
+      </w:r>
+      <w:proofErr w:type="spellEnd"/>
     </w:p>
     <w:p>
       <w:pPr>
@@ -401,14 +406,26 @@
         </w:rPr>
         <w:t xml:space="preserve">* </w:t>
       </w:r>
+      <w:proofErr w:type="spellStart"/>
+      <w:proofErr w:type="gramStart"/>
       <w:r>
         <w:rPr>
           <w:b/>
           <w:bCs/>
           <w:color w:val="800000"/>
         </w:rPr>
-        <w:t>web_ie_stream</w:t>
-      </w:r>
+        <w:t>web</w:t>
+      </w:r>
+      <w:proofErr w:type="gramEnd"/>
+      <w:r>
+        <w:rPr>
+          <w:b/>
+          <w:bCs/>
+          <w:color w:val="800000"/>
+        </w:rPr>
+        <w:t>_ie_stream</w:t>
+      </w:r>
+      <w:proofErr w:type="spellEnd"/>
       <w:r>
         <w:rPr>
           <w:color w:val="800000"/>
@@ -451,9 +468,11 @@
       <w:r>
         <w:t xml:space="preserve">cadmium namespaces </w:t>
       </w:r>
+      <w:proofErr w:type="spellStart"/>
       <w:r>
         <w:t>namespaces</w:t>
       </w:r>
+      <w:proofErr w:type="spellEnd"/>
       <w:r>
         <w:t>. For example</w:t>
       </w:r>
@@ -653,16 +672,26 @@
       <w:r>
         <w:t xml:space="preserve">Any </w:t>
       </w:r>
-      <w:r>
-        <w:rPr>
-          <w:b/>
-          <w:bCs/>
-        </w:rPr>
-        <w:t xml:space="preserve">in_port </w:t>
+      <w:proofErr w:type="spellStart"/>
+      <w:r>
+        <w:rPr>
+          <w:b/>
+          <w:bCs/>
+        </w:rPr>
+        <w:t>in_port</w:t>
+      </w:r>
+      <w:proofErr w:type="spellEnd"/>
+      <w:r>
+        <w:rPr>
+          <w:b/>
+          <w:bCs/>
+        </w:rPr>
+        <w:t xml:space="preserve"> </w:t>
       </w:r>
       <w:r>
         <w:t xml:space="preserve">or </w:t>
       </w:r>
+      <w:proofErr w:type="spellStart"/>
       <w:r>
         <w:rPr>
           <w:b/>
@@ -670,6 +699,7 @@
         </w:rPr>
         <w:t>out_port</w:t>
       </w:r>
+      <w:proofErr w:type="spellEnd"/>
       <w:r>
         <w:rPr>
           <w:b/>
@@ -685,7 +715,32 @@
           <w:b/>
           <w:bCs/>
         </w:rPr>
-        <w:t xml:space="preserve"> web::in_port </w:t>
+        <w:t xml:space="preserve"> </w:t>
+      </w:r>
+      <w:proofErr w:type="gramStart"/>
+      <w:r>
+        <w:rPr>
+          <w:b/>
+          <w:bCs/>
+        </w:rPr>
+        <w:t>web::</w:t>
+      </w:r>
+      <w:proofErr w:type="spellStart"/>
+      <w:proofErr w:type="gramEnd"/>
+      <w:r>
+        <w:rPr>
+          <w:b/>
+          <w:bCs/>
+        </w:rPr>
+        <w:t>in_port</w:t>
+      </w:r>
+      <w:proofErr w:type="spellEnd"/>
+      <w:r>
+        <w:rPr>
+          <w:b/>
+          <w:bCs/>
+        </w:rPr>
+        <w:t xml:space="preserve"> </w:t>
       </w:r>
       <w:r>
         <w:t xml:space="preserve">or </w:t>
@@ -695,8 +750,17 @@
           <w:b/>
           <w:bCs/>
         </w:rPr>
-        <w:t>web::out_port</w:t>
-      </w:r>
+        <w:t>web::</w:t>
+      </w:r>
+      <w:proofErr w:type="spellStart"/>
+      <w:r>
+        <w:rPr>
+          <w:b/>
+          <w:bCs/>
+        </w:rPr>
+        <w:t>out_port</w:t>
+      </w:r>
+      <w:proofErr w:type="spellEnd"/>
     </w:p>
     <w:p>
       <w:pPr>
@@ -712,6 +776,7 @@
       <w:r>
         <w:t xml:space="preserve">Any </w:t>
       </w:r>
+      <w:proofErr w:type="spellStart"/>
       <w:r>
         <w:rPr>
           <w:b/>
@@ -719,6 +784,7 @@
         </w:rPr>
         <w:t>iestream_input</w:t>
       </w:r>
+      <w:proofErr w:type="spellEnd"/>
       <w:r>
         <w:rPr>
           <w:b/>
@@ -734,8 +800,26 @@
           <w:b/>
           <w:bCs/>
         </w:rPr>
-        <w:t xml:space="preserve"> web::iestream_input</w:t>
-      </w:r>
+        <w:t xml:space="preserve"> </w:t>
+      </w:r>
+      <w:proofErr w:type="gramStart"/>
+      <w:r>
+        <w:rPr>
+          <w:b/>
+          <w:bCs/>
+        </w:rPr>
+        <w:t>web::</w:t>
+      </w:r>
+      <w:proofErr w:type="spellStart"/>
+      <w:proofErr w:type="gramEnd"/>
+      <w:r>
+        <w:rPr>
+          <w:b/>
+          <w:bCs/>
+        </w:rPr>
+        <w:t>iestream_input</w:t>
+      </w:r>
+      <w:proofErr w:type="spellEnd"/>
     </w:p>
     <w:p>
       <w:pPr>
@@ -756,7 +840,23 @@
           <w:b/>
           <w:bCs/>
         </w:rPr>
-        <w:t xml:space="preserve"> iestream_input_defs </w:t>
+        <w:t xml:space="preserve"> </w:t>
+      </w:r>
+      <w:proofErr w:type="spellStart"/>
+      <w:r>
+        <w:rPr>
+          <w:b/>
+          <w:bCs/>
+        </w:rPr>
+        <w:t>iestream_input_defs</w:t>
+      </w:r>
+      <w:proofErr w:type="spellEnd"/>
+      <w:r>
+        <w:rPr>
+          <w:b/>
+          <w:bCs/>
+        </w:rPr>
+        <w:t xml:space="preserve"> </w:t>
       </w:r>
       <w:r>
         <w:t>should be replaced by</w:t>
@@ -766,15 +866,25 @@
           <w:b/>
           <w:bCs/>
         </w:rPr>
-        <w:t xml:space="preserve"> web::</w:t>
-      </w:r>
-      <w:r>
-        <w:rPr>
-          <w:b/>
-          <w:bCs/>
-        </w:rPr>
         <w:t xml:space="preserve"> </w:t>
       </w:r>
+      <w:proofErr w:type="gramStart"/>
+      <w:r>
+        <w:rPr>
+          <w:b/>
+          <w:bCs/>
+        </w:rPr>
+        <w:t>web::</w:t>
+      </w:r>
+      <w:proofErr w:type="gramEnd"/>
+      <w:r>
+        <w:rPr>
+          <w:b/>
+          <w:bCs/>
+        </w:rPr>
+        <w:t xml:space="preserve"> </w:t>
+      </w:r>
+      <w:proofErr w:type="spellStart"/>
       <w:r>
         <w:rPr>
           <w:b/>
@@ -782,6 +892,7 @@
         </w:rPr>
         <w:t>iestream_input_defs</w:t>
       </w:r>
+      <w:proofErr w:type="spellEnd"/>
     </w:p>
     <w:p>
       <w:pPr>
@@ -800,6 +911,7 @@
       <w:r>
         <w:t xml:space="preserve"> </w:t>
       </w:r>
+      <w:proofErr w:type="spellStart"/>
       <w:r>
         <w:rPr>
           <w:b/>
@@ -807,6 +919,7 @@
         </w:rPr>
         <w:t>make_dynamic_atomic_model</w:t>
       </w:r>
+      <w:proofErr w:type="spellEnd"/>
       <w:r>
         <w:rPr>
           <w:b/>
@@ -822,7 +935,23 @@
           <w:b/>
           <w:bCs/>
         </w:rPr>
-        <w:t xml:space="preserve"> make_dynamic_coupled_model </w:t>
+        <w:t xml:space="preserve"> </w:t>
+      </w:r>
+      <w:proofErr w:type="spellStart"/>
+      <w:r>
+        <w:rPr>
+          <w:b/>
+          <w:bCs/>
+        </w:rPr>
+        <w:t>make_dynamic_coupled_model</w:t>
+      </w:r>
+      <w:proofErr w:type="spellEnd"/>
+      <w:r>
+        <w:rPr>
+          <w:b/>
+          <w:bCs/>
+        </w:rPr>
+        <w:t xml:space="preserve"> </w:t>
       </w:r>
       <w:r>
         <w:t>function</w:t>
@@ -833,13 +962,24 @@
       <w:r>
         <w:t xml:space="preserve"> should be replaced by a call to </w:t>
       </w:r>
-      <w:r>
-        <w:rPr>
-          <w:b/>
-          <w:bCs/>
-        </w:rPr>
-        <w:t>web::make_atomic_model</w:t>
-      </w:r>
+      <w:proofErr w:type="gramStart"/>
+      <w:r>
+        <w:rPr>
+          <w:b/>
+          <w:bCs/>
+        </w:rPr>
+        <w:t>web::</w:t>
+      </w:r>
+      <w:proofErr w:type="spellStart"/>
+      <w:proofErr w:type="gramEnd"/>
+      <w:r>
+        <w:rPr>
+          <w:b/>
+          <w:bCs/>
+        </w:rPr>
+        <w:t>make_atomic_model</w:t>
+      </w:r>
+      <w:proofErr w:type="spellEnd"/>
       <w:r>
         <w:rPr>
           <w:b/>
@@ -862,7 +1002,15 @@
           <w:b/>
           <w:bCs/>
         </w:rPr>
-        <w:t>web::make_</w:t>
+        <w:t>web::</w:t>
+      </w:r>
+      <w:proofErr w:type="spellStart"/>
+      <w:r>
+        <w:rPr>
+          <w:b/>
+          <w:bCs/>
+        </w:rPr>
+        <w:t>make_</w:t>
       </w:r>
       <w:r>
         <w:rPr>
@@ -878,6 +1026,7 @@
         </w:rPr>
         <w:t>_model</w:t>
       </w:r>
+      <w:proofErr w:type="spellEnd"/>
       <w:r>
         <w:t>.</w:t>
       </w:r>
@@ -1027,12 +1176,21 @@
       <w:r>
         <w:t xml:space="preserve"> classes should be replaced by </w:t>
       </w:r>
-      <w:r>
-        <w:rPr>
-          <w:b/>
-          <w:bCs/>
-        </w:rPr>
-        <w:t>web::atomic</w:t>
+      <w:proofErr w:type="gramStart"/>
+      <w:r>
+        <w:rPr>
+          <w:b/>
+          <w:bCs/>
+        </w:rPr>
+        <w:t>web::</w:t>
+      </w:r>
+      <w:proofErr w:type="gramEnd"/>
+      <w:r>
+        <w:rPr>
+          <w:b/>
+          <w:bCs/>
+        </w:rPr>
+        <w:t>atomic</w:t>
       </w:r>
       <w:r>
         <w:t xml:space="preserve"> or </w:t>
@@ -1064,6 +1222,7 @@
         </w:rPr>
         <w:t xml:space="preserve"> </w:t>
       </w:r>
+      <w:proofErr w:type="spellStart"/>
       <w:r>
         <w:rPr>
           <w:b/>
@@ -1071,6 +1230,7 @@
         </w:rPr>
         <w:t>make_shared</w:t>
       </w:r>
+      <w:proofErr w:type="spellEnd"/>
       <w:r>
         <w:t>, an additional parameter in the second position should be provided in the same manner as the previous step.</w:t>
       </w:r>
@@ -1156,6 +1316,7 @@
       <w:r>
         <w:t xml:space="preserve"> should be replaced by </w:t>
       </w:r>
+      <w:proofErr w:type="gramStart"/>
       <w:r>
         <w:rPr>
           <w:b/>
@@ -1163,6 +1324,7 @@
         </w:rPr>
         <w:t>web::</w:t>
       </w:r>
+      <w:proofErr w:type="gramEnd"/>
       <w:r>
         <w:rPr>
           <w:b/>
@@ -1249,6 +1411,7 @@
       <w:r>
         <w:t xml:space="preserve">Any calls to </w:t>
       </w:r>
+      <w:proofErr w:type="spellStart"/>
       <w:r>
         <w:rPr>
           <w:b/>
@@ -1256,9 +1419,11 @@
         </w:rPr>
         <w:t>make_EIC</w:t>
       </w:r>
+      <w:proofErr w:type="spellEnd"/>
       <w:r>
         <w:t xml:space="preserve">, </w:t>
       </w:r>
+      <w:proofErr w:type="spellStart"/>
       <w:r>
         <w:rPr>
           <w:b/>
@@ -1266,9 +1431,11 @@
         </w:rPr>
         <w:t>make_EOC</w:t>
       </w:r>
+      <w:proofErr w:type="spellEnd"/>
       <w:r>
         <w:t xml:space="preserve"> or </w:t>
       </w:r>
+      <w:proofErr w:type="spellStart"/>
       <w:r>
         <w:rPr>
           <w:b/>
@@ -1276,6 +1443,7 @@
         </w:rPr>
         <w:t>make_IC</w:t>
       </w:r>
+      <w:proofErr w:type="spellEnd"/>
       <w:r>
         <w:rPr>
           <w:b/>
@@ -1286,13 +1454,24 @@
       <w:r>
         <w:t xml:space="preserve">should be replaced by </w:t>
       </w:r>
-      <w:r>
-        <w:rPr>
-          <w:b/>
-          <w:bCs/>
-        </w:rPr>
-        <w:t>web::make_EIC</w:t>
-      </w:r>
+      <w:proofErr w:type="gramStart"/>
+      <w:r>
+        <w:rPr>
+          <w:b/>
+          <w:bCs/>
+        </w:rPr>
+        <w:t>web::</w:t>
+      </w:r>
+      <w:proofErr w:type="spellStart"/>
+      <w:proofErr w:type="gramEnd"/>
+      <w:r>
+        <w:rPr>
+          <w:b/>
+          <w:bCs/>
+        </w:rPr>
+        <w:t>make_EIC</w:t>
+      </w:r>
+      <w:proofErr w:type="spellEnd"/>
       <w:r>
         <w:t xml:space="preserve">, </w:t>
       </w:r>
@@ -1301,8 +1480,17 @@
           <w:b/>
           <w:bCs/>
         </w:rPr>
-        <w:t>web::make_EOC</w:t>
-      </w:r>
+        <w:t>web::</w:t>
+      </w:r>
+      <w:proofErr w:type="spellStart"/>
+      <w:r>
+        <w:rPr>
+          <w:b/>
+          <w:bCs/>
+        </w:rPr>
+        <w:t>make_EOC</w:t>
+      </w:r>
+      <w:proofErr w:type="spellEnd"/>
       <w:r>
         <w:t xml:space="preserve"> or </w:t>
       </w:r>
@@ -1311,8 +1499,17 @@
           <w:b/>
           <w:bCs/>
         </w:rPr>
-        <w:t>web::make_IC</w:t>
-      </w:r>
+        <w:t>web::</w:t>
+      </w:r>
+      <w:proofErr w:type="spellStart"/>
+      <w:r>
+        <w:rPr>
+          <w:b/>
+          <w:bCs/>
+        </w:rPr>
+        <w:t>make_IC</w:t>
+      </w:r>
+      <w:proofErr w:type="spellEnd"/>
       <w:r>
         <w:t xml:space="preserve"> respectively.</w:t>
       </w:r>
@@ -1355,6 +1552,7 @@
       <w:r>
         <w:t xml:space="preserve">model. This can be achieved by calling the </w:t>
       </w:r>
+      <w:proofErr w:type="gramStart"/>
       <w:r>
         <w:rPr>
           <w:b/>
@@ -1362,6 +1560,8 @@
         </w:rPr>
         <w:t>web::</w:t>
       </w:r>
+      <w:proofErr w:type="spellStart"/>
+      <w:proofErr w:type="gramEnd"/>
       <w:r>
         <w:rPr>
           <w:b/>
@@ -1369,16 +1569,28 @@
         </w:rPr>
         <w:t>make_top_model</w:t>
       </w:r>
+      <w:proofErr w:type="spellEnd"/>
       <w:r>
         <w:t xml:space="preserve"> function. The arguments to this function are the same as the </w:t>
       </w:r>
-      <w:r>
-        <w:rPr>
-          <w:b/>
-          <w:bCs/>
-        </w:rPr>
-        <w:t>web::make_coupled_model</w:t>
-      </w:r>
+      <w:proofErr w:type="gramStart"/>
+      <w:r>
+        <w:rPr>
+          <w:b/>
+          <w:bCs/>
+        </w:rPr>
+        <w:t>web::</w:t>
+      </w:r>
+      <w:proofErr w:type="spellStart"/>
+      <w:proofErr w:type="gramEnd"/>
+      <w:r>
+        <w:rPr>
+          <w:b/>
+          <w:bCs/>
+        </w:rPr>
+        <w:t>make_coupled_model</w:t>
+      </w:r>
+      <w:proofErr w:type="spellEnd"/>
       <w:r>
         <w:t xml:space="preserve">. </w:t>
       </w:r>
@@ -1477,6 +1689,7 @@
       <w:r>
         <w:t xml:space="preserve">Remove the </w:t>
       </w:r>
+      <w:proofErr w:type="spellStart"/>
       <w:r>
         <w:rPr>
           <w:b/>
@@ -1484,9 +1697,11 @@
         </w:rPr>
         <w:t>oss_sink_messages</w:t>
       </w:r>
+      <w:proofErr w:type="spellEnd"/>
       <w:r>
         <w:t xml:space="preserve"> and </w:t>
       </w:r>
+      <w:proofErr w:type="spellStart"/>
       <w:r>
         <w:rPr>
           <w:b/>
@@ -1494,6 +1709,7 @@
         </w:rPr>
         <w:t>oss_sink_state</w:t>
       </w:r>
+      <w:proofErr w:type="spellEnd"/>
       <w:r>
         <w:t xml:space="preserve"> struct definitions </w:t>
       </w:r>
@@ -1503,6 +1719,7 @@
       <w:r>
         <w:t xml:space="preserve"> the corresponding </w:t>
       </w:r>
+      <w:proofErr w:type="spellStart"/>
       <w:r>
         <w:rPr>
           <w:b/>
@@ -1510,6 +1727,7 @@
         </w:rPr>
         <w:t>ofstream</w:t>
       </w:r>
+      <w:proofErr w:type="spellEnd"/>
       <w:r>
         <w:t xml:space="preserve"> definitions</w:t>
       </w:r>
@@ -1621,6 +1839,7 @@
       <w:r>
         <w:t xml:space="preserve">Remove the </w:t>
       </w:r>
+      <w:proofErr w:type="spellStart"/>
       <w:r>
         <w:rPr>
           <w:b/>
@@ -1628,6 +1847,7 @@
         </w:rPr>
         <w:t>multilogger</w:t>
       </w:r>
+      <w:proofErr w:type="spellEnd"/>
       <w:r>
         <w:t xml:space="preserve"> object</w:t>
       </w:r>
@@ -1752,6 +1972,7 @@
         </w:rPr>
         <w:t xml:space="preserve"> class by </w:t>
       </w:r>
+      <w:proofErr w:type="gramStart"/>
       <w:r>
         <w:rPr>
           <w:rFonts w:cstheme="minorHAnsi"/>
@@ -1760,7 +1981,18 @@
           <w:sz w:val="20"/>
           <w:szCs w:val="20"/>
         </w:rPr>
-        <w:t>web::runner</w:t>
+        <w:t>web::</w:t>
+      </w:r>
+      <w:proofErr w:type="gramEnd"/>
+      <w:r>
+        <w:rPr>
+          <w:rFonts w:cstheme="minorHAnsi"/>
+          <w:b/>
+          <w:bCs/>
+          <w:sz w:val="20"/>
+          <w:szCs w:val="20"/>
+        </w:rPr>
+        <w:t>runner</w:t>
       </w:r>
       <w:r>
         <w:rPr>
@@ -1770,6 +2002,7 @@
         </w:rPr>
         <w:t xml:space="preserve">. The second parameter should be replaced by </w:t>
       </w:r>
+      <w:proofErr w:type="gramStart"/>
       <w:r>
         <w:rPr>
           <w:rFonts w:cstheme="minorHAnsi"/>
@@ -1778,8 +2011,21 @@
           <w:sz w:val="20"/>
           <w:szCs w:val="20"/>
         </w:rPr>
-        <w:t>web::logger_top</w:t>
-      </w:r>
+        <w:t>web::</w:t>
+      </w:r>
+      <w:proofErr w:type="spellStart"/>
+      <w:proofErr w:type="gramEnd"/>
+      <w:r>
+        <w:rPr>
+          <w:rFonts w:cstheme="minorHAnsi"/>
+          <w:b/>
+          <w:bCs/>
+          <w:sz w:val="20"/>
+          <w:szCs w:val="20"/>
+        </w:rPr>
+        <w:t>logger_top</w:t>
+      </w:r>
+      <w:proofErr w:type="spellEnd"/>
     </w:p>
     <w:p>
       <w:pPr>
@@ -1847,13 +2093,11 @@
     </w:p>
     <w:p>
       <w:pPr>
-        <w:pStyle w:val="ListParagraph"/>
         <w:autoSpaceDE w:val="0"/>
         <w:autoSpaceDN w:val="0"/>
         <w:adjustRightInd w:val="0"/>
         <w:spacing w:before="120" w:after="120" w:line="288" w:lineRule="auto"/>
-        <w:ind w:left="1440"/>
-        <w:contextualSpacing w:val="0"/>
+        <w:ind w:left="720" w:firstLine="720"/>
         <w:jc w:val="both"/>
         <w:rPr>
           <w:rFonts w:cstheme="minorHAnsi"/>
@@ -1866,10 +2110,10 @@
           <w:noProof/>
         </w:rPr>
         <w:drawing>
-          <wp:inline distT="0" distB="0" distL="0" distR="0" wp14:anchorId="7B8E8027" wp14:editId="39DFD9D7">
-            <wp:extent cx="3289110" cy="176834"/>
-            <wp:effectExtent l="0" t="0" r="0" b="0"/>
-            <wp:docPr id="23" name="Picture 23"/>
+          <wp:inline distT="0" distB="0" distL="0" distR="0" wp14:anchorId="67DCF431" wp14:editId="5F8C1084">
+            <wp:extent cx="3807725" cy="214017"/>
+            <wp:effectExtent l="0" t="0" r="2540" b="0"/>
+            <wp:docPr id="2" name="Picture 2"/>
             <wp:cNvGraphicFramePr>
               <a:graphicFrameLocks xmlns:a="http://schemas.openxmlformats.org/drawingml/2006/main" noChangeAspect="1"/>
             </wp:cNvGraphicFramePr>
@@ -1889,7 +2133,7 @@
                   <pic:spPr>
                     <a:xfrm>
                       <a:off x="0" y="0"/>
-                      <a:ext cx="3389723" cy="182243"/>
+                      <a:ext cx="3917760" cy="220202"/>
                     </a:xfrm>
                     <a:prstGeom prst="rect">
                       <a:avLst/>
@@ -2113,6 +2357,7 @@
       <w:r>
         <w:t xml:space="preserve">Implement a </w:t>
       </w:r>
+      <w:proofErr w:type="spellStart"/>
       <w:r>
         <w:rPr>
           <w:b/>
@@ -2120,15 +2365,34 @@
         </w:rPr>
         <w:t>get_state_message_type</w:t>
       </w:r>
+      <w:proofErr w:type="spellEnd"/>
       <w:r>
         <w:t xml:space="preserve"> function on your atomic model. This function must output a </w:t>
       </w:r>
-      <w:r>
-        <w:rPr>
-          <w:b/>
-          <w:bCs/>
-        </w:rPr>
-        <w:t>web::message_type object</w:t>
+      <w:proofErr w:type="gramStart"/>
+      <w:r>
+        <w:rPr>
+          <w:b/>
+          <w:bCs/>
+        </w:rPr>
+        <w:t>web::</w:t>
+      </w:r>
+      <w:proofErr w:type="spellStart"/>
+      <w:proofErr w:type="gramEnd"/>
+      <w:r>
+        <w:rPr>
+          <w:b/>
+          <w:bCs/>
+        </w:rPr>
+        <w:t>message_type</w:t>
+      </w:r>
+      <w:proofErr w:type="spellEnd"/>
+      <w:r>
+        <w:rPr>
+          <w:b/>
+          <w:bCs/>
+        </w:rPr>
+        <w:t xml:space="preserve"> object</w:t>
       </w:r>
       <w:r>
         <w:t>.</w:t>
@@ -2143,6 +2407,7 @@
       <w:r>
         <w:t xml:space="preserve">The constructor for a </w:t>
       </w:r>
+      <w:proofErr w:type="spellStart"/>
       <w:r>
         <w:rPr>
           <w:b/>
@@ -2150,6 +2415,7 @@
         </w:rPr>
         <w:t>message_type</w:t>
       </w:r>
+      <w:proofErr w:type="spellEnd"/>
       <w:r>
         <w:t xml:space="preserve"> receives</w:t>
       </w:r>
@@ -2488,6 +2754,7 @@
       <w:r>
         <w:t xml:space="preserve">Implement a static </w:t>
       </w:r>
+      <w:proofErr w:type="spellStart"/>
       <w:r>
         <w:rPr>
           <w:b/>
@@ -2495,15 +2762,34 @@
         </w:rPr>
         <w:t>get_message_type</w:t>
       </w:r>
+      <w:proofErr w:type="spellEnd"/>
       <w:r>
         <w:t xml:space="preserve"> function on the struct representing your message object. This function must output a </w:t>
       </w:r>
-      <w:r>
-        <w:rPr>
-          <w:b/>
-          <w:bCs/>
-        </w:rPr>
-        <w:t xml:space="preserve">web::message_type </w:t>
+      <w:proofErr w:type="gramStart"/>
+      <w:r>
+        <w:rPr>
+          <w:b/>
+          <w:bCs/>
+        </w:rPr>
+        <w:t>web::</w:t>
+      </w:r>
+      <w:proofErr w:type="spellStart"/>
+      <w:proofErr w:type="gramEnd"/>
+      <w:r>
+        <w:rPr>
+          <w:b/>
+          <w:bCs/>
+        </w:rPr>
+        <w:t>message_type</w:t>
+      </w:r>
+      <w:proofErr w:type="spellEnd"/>
+      <w:r>
+        <w:rPr>
+          <w:b/>
+          <w:bCs/>
+        </w:rPr>
+        <w:t xml:space="preserve"> </w:t>
       </w:r>
       <w:r>
         <w:t>object</w:t>
@@ -2602,7 +2888,15 @@
         <w:t>At this point, the model should be ready to simulate. Once simulated</w:t>
       </w:r>
       <w:r>
-        <w:t>, the following files should be in the simulation_results folder:</w:t>
+        <w:t xml:space="preserve">, the following files should be in the </w:t>
+      </w:r>
+      <w:proofErr w:type="spellStart"/>
+      <w:r>
+        <w:t>simulation_results</w:t>
+      </w:r>
+      <w:proofErr w:type="spellEnd"/>
+      <w:r>
+        <w:t xml:space="preserve"> folder:</w:t>
       </w:r>
     </w:p>
     <w:p>
@@ -2747,7 +3041,15 @@
         <w:jc w:val="both"/>
       </w:pPr>
       <w:r>
-        <w:t>Copy paste the following in the Configuration text area</w:t>
+        <w:t xml:space="preserve">Copy </w:t>
+      </w:r>
+      <w:proofErr w:type="gramStart"/>
+      <w:r>
+        <w:t>paste</w:t>
+      </w:r>
+      <w:proofErr w:type="gramEnd"/>
+      <w:r>
+        <w:t xml:space="preserve"> the following in the Configuration text area</w:t>
       </w:r>
     </w:p>
     <w:p>
@@ -2766,7 +3068,35 @@
           <w:sz w:val="18"/>
           <w:szCs w:val="18"/>
         </w:rPr>
-        <w:t>{"simpleLabels":true}</w:t>
+        <w:t>{"</w:t>
+      </w:r>
+      <w:proofErr w:type="spellStart"/>
+      <w:r>
+        <w:rPr>
+          <w:rFonts w:ascii="Courier New" w:hAnsi="Courier New" w:cs="Courier New"/>
+          <w:sz w:val="18"/>
+          <w:szCs w:val="18"/>
+        </w:rPr>
+        <w:t>simpleLabels</w:t>
+      </w:r>
+      <w:proofErr w:type="spellEnd"/>
+      <w:proofErr w:type="gramStart"/>
+      <w:r>
+        <w:rPr>
+          <w:rFonts w:ascii="Courier New" w:hAnsi="Courier New" w:cs="Courier New"/>
+          <w:sz w:val="18"/>
+          <w:szCs w:val="18"/>
+        </w:rPr>
+        <w:t>":true</w:t>
+      </w:r>
+      <w:proofErr w:type="gramEnd"/>
+      <w:r>
+        <w:rPr>
+          <w:rFonts w:ascii="Courier New" w:hAnsi="Courier New" w:cs="Courier New"/>
+          <w:sz w:val="18"/>
+          <w:szCs w:val="18"/>
+        </w:rPr>
+        <w:t>}</w:t>
       </w:r>
     </w:p>
     <w:p>
@@ -2812,7 +3142,15 @@
         <w:t>a</w:t>
       </w:r>
       <w:r>
-        <w:t xml:space="preserve">tomic models, coupled models, couplings and ports. </w:t>
+        <w:t xml:space="preserve">tomic models, coupled models, </w:t>
+      </w:r>
+      <w:proofErr w:type="gramStart"/>
+      <w:r>
+        <w:t>couplings</w:t>
+      </w:r>
+      <w:proofErr w:type="gramEnd"/>
+      <w:r>
+        <w:t xml:space="preserve"> and ports. </w:t>
       </w:r>
       <w:r>
         <w:t xml:space="preserve">Keep in mind that overlapping may cause interaction issues in the viewer. For labels, the underlying rectangle should be as tightly fit as possible on the text. </w:t>
@@ -2940,6 +3278,7 @@
       <w:r>
         <w:t xml:space="preserve"> Name the file </w:t>
       </w:r>
+      <w:proofErr w:type="spellStart"/>
       <w:r>
         <w:rPr>
           <w:b/>
@@ -2947,6 +3286,7 @@
         </w:rPr>
         <w:t>diagram.svg</w:t>
       </w:r>
+      <w:proofErr w:type="spellEnd"/>
       <w:r>
         <w:t>.</w:t>
       </w:r>
@@ -3054,6 +3394,7 @@
         </w:rPr>
         <w:t>/</w:t>
       </w:r>
+      <w:proofErr w:type="spellStart"/>
       <w:r>
         <w:rPr>
           <w:b/>
@@ -3061,12 +3402,15 @@
         </w:rPr>
         <w:t>simulation_results</w:t>
       </w:r>
+      <w:proofErr w:type="spellEnd"/>
       <w:r>
         <w:t xml:space="preserve"> folder</w:t>
       </w:r>
       <w:r>
         <w:t xml:space="preserve">. Drag and drop the </w:t>
       </w:r>
+      <w:proofErr w:type="spellStart"/>
+      <w:proofErr w:type="gramStart"/>
       <w:r>
         <w:rPr>
           <w:b/>
@@ -3074,6 +3418,8 @@
         </w:rPr>
         <w:t>structure.json</w:t>
       </w:r>
+      <w:proofErr w:type="spellEnd"/>
+      <w:proofErr w:type="gramEnd"/>
       <w:r>
         <w:t xml:space="preserve"> and </w:t>
       </w:r>
@@ -3105,6 +3451,7 @@
       <w:r>
         <w:t>(</w:t>
       </w:r>
+      <w:proofErr w:type="spellStart"/>
       <w:r>
         <w:rPr>
           <w:b/>
@@ -3112,6 +3459,7 @@
         </w:rPr>
         <w:t>diagram.svg</w:t>
       </w:r>
+      <w:proofErr w:type="spellEnd"/>
       <w:r>
         <w:t xml:space="preserve">) </w:t>
       </w:r>
@@ -3621,9 +3969,11 @@
       <w:r>
         <w:t xml:space="preserve">Once finished, close the </w:t>
       </w:r>
+      <w:proofErr w:type="gramStart"/>
       <w:r>
         <w:t>popup</w:t>
       </w:r>
+      <w:proofErr w:type="gramEnd"/>
       <w:r>
         <w:t xml:space="preserve"> and hit the </w:t>
       </w:r>

</xml_diff>